<commit_message>
More separator to god of separator
</commit_message>
<xml_diff>
--- a/Explanatory note.docx
+++ b/Explanatory note.docx
@@ -1201,18 +1201,8 @@
           <w:sz w:val="28"/>
           <w:szCs w:val="28"/>
         </w:rPr>
-        <w:t xml:space="preserve">может содержать </w:t>
-      </w:r>
-      <w:proofErr w:type="gramStart"/>
-      <w:r>
-        <w:rPr>
-          <w:rFonts w:ascii="Times New Roman" w:hAnsi="Times New Roman" w:cs="Times New Roman"/>
-          <w:sz w:val="28"/>
-          <w:szCs w:val="28"/>
-        </w:rPr>
-        <w:t>символы :</w:t>
-      </w:r>
-      <w:proofErr w:type="gramEnd"/>
+        <w:t>может содержать символы :</w:t>
+      </w:r>
       <w:r>
         <w:rPr>
           <w:rFonts w:ascii="Times New Roman" w:hAnsi="Times New Roman" w:cs="Times New Roman"/>
@@ -1235,7 +1225,25 @@
           <w:sz w:val="28"/>
           <w:szCs w:val="28"/>
         </w:rPr>
-        <w:t xml:space="preserve"> {,  }, (, ),  ',</w:t>
+        <w:t xml:space="preserve"> {,  }, (, ),  </w:t>
+      </w:r>
+      <w:r>
+        <w:rPr>
+          <w:rFonts w:ascii="Times New Roman" w:hAnsi="Times New Roman" w:cs="Times New Roman" w:hint="eastAsia"/>
+          <w:sz w:val="28"/>
+          <w:szCs w:val="28"/>
+        </w:rPr>
+        <w:t>'</w:t>
+      </w:r>
+      <w:bookmarkStart w:id="13" w:name="_GoBack"/>
+      <w:bookmarkEnd w:id="13"/>
+      <w:r>
+        <w:rPr>
+          <w:rFonts w:ascii="Times New Roman" w:hAnsi="Times New Roman" w:cs="Times New Roman"/>
+          <w:sz w:val="28"/>
+          <w:szCs w:val="28"/>
+        </w:rPr>
+        <w:t>,</w:t>
       </w:r>
       <w:r>
         <w:rPr>
@@ -1270,7 +1278,7 @@
           <w:szCs w:val="28"/>
         </w:rPr>
       </w:pPr>
-      <w:bookmarkStart w:id="13" w:name="_Toc501542957"/>
+      <w:bookmarkStart w:id="14" w:name="_Toc501542957"/>
       <w:bookmarkEnd w:id="10"/>
       <w:bookmarkEnd w:id="11"/>
       <w:bookmarkEnd w:id="12"/>
@@ -1322,7 +1330,7 @@
         </w:rPr>
         <w:t>сепараторы</w:t>
       </w:r>
-      <w:bookmarkEnd w:id="13"/>
+      <w:bookmarkEnd w:id="14"/>
       <w:proofErr w:type="spellEnd"/>
     </w:p>
     <w:p>
@@ -1595,6 +1603,50 @@
               <w:t>)</w:t>
             </w:r>
           </w:p>
+          <w:p>
+            <w:pPr>
+              <w:pStyle w:val="a4"/>
+              <w:shd w:val="clear" w:color="auto" w:fill="FFFFFF"/>
+              <w:jc w:val="both"/>
+              <w:rPr>
+                <w:rFonts w:ascii="Times New Roman" w:hAnsi="Times New Roman" w:cs="Times New Roman"/>
+                <w:sz w:val="28"/>
+                <w:szCs w:val="28"/>
+                <w:lang w:val="en-US"/>
+              </w:rPr>
+            </w:pPr>
+            <w:r>
+              <w:rPr>
+                <w:rFonts w:ascii="Times New Roman" w:hAnsi="Times New Roman" w:cs="Times New Roman"/>
+                <w:sz w:val="28"/>
+                <w:szCs w:val="28"/>
+                <w:lang w:val="en-US"/>
+              </w:rPr>
+              <w:t>.</w:t>
+            </w:r>
+          </w:p>
+          <w:p>
+            <w:pPr>
+              <w:pStyle w:val="a4"/>
+              <w:shd w:val="clear" w:color="auto" w:fill="FFFFFF"/>
+              <w:jc w:val="both"/>
+              <w:rPr>
+                <w:rFonts w:ascii="Times New Roman" w:hAnsi="Times New Roman" w:cs="Times New Roman"/>
+                <w:sz w:val="28"/>
+                <w:szCs w:val="28"/>
+                <w:lang w:val="en-US"/>
+              </w:rPr>
+            </w:pPr>
+            <w:r>
+              <w:rPr>
+                <w:rFonts w:ascii="Times New Roman" w:hAnsi="Times New Roman" w:cs="Times New Roman"/>
+                <w:sz w:val="28"/>
+                <w:szCs w:val="28"/>
+                <w:lang w:val="en-US"/>
+              </w:rPr>
+              <w:t>,</w:t>
+            </w:r>
+          </w:p>
         </w:tc>
         <w:tc>
           <w:tcPr>
@@ -1880,10 +1932,10 @@
           <w:szCs w:val="28"/>
         </w:rPr>
       </w:pPr>
-      <w:bookmarkStart w:id="14" w:name="_Toc501542958"/>
-      <w:bookmarkStart w:id="15" w:name="_Toc469840240"/>
-      <w:bookmarkStart w:id="16" w:name="_Toc469841119"/>
-      <w:bookmarkStart w:id="17" w:name="_Toc469842883"/>
+      <w:bookmarkStart w:id="15" w:name="_Toc501542958"/>
+      <w:bookmarkStart w:id="16" w:name="_Toc469840240"/>
+      <w:bookmarkStart w:id="17" w:name="_Toc469841119"/>
+      <w:bookmarkStart w:id="18" w:name="_Toc469842883"/>
       <w:r>
         <w:rPr>
           <w:rFonts w:ascii="Times New Roman" w:hAnsi="Times New Roman" w:cs="Times New Roman"/>
@@ -1931,10 +1983,10 @@
         </w:rPr>
         <w:t>кодировки</w:t>
       </w:r>
-      <w:bookmarkEnd w:id="14"/>
       <w:bookmarkEnd w:id="15"/>
       <w:bookmarkEnd w:id="16"/>
       <w:bookmarkEnd w:id="17"/>
+      <w:bookmarkEnd w:id="18"/>
       <w:proofErr w:type="spellEnd"/>
     </w:p>
     <w:p>
@@ -2191,10 +2243,10 @@
           <w:lang w:val="ru-RU"/>
         </w:rPr>
       </w:pPr>
-      <w:bookmarkStart w:id="18" w:name="_Toc501542959"/>
-      <w:bookmarkStart w:id="19" w:name="_Toc469840241"/>
-      <w:bookmarkStart w:id="20" w:name="_Toc469841120"/>
-      <w:bookmarkStart w:id="21" w:name="_Toc469842884"/>
+      <w:bookmarkStart w:id="19" w:name="_Toc501542959"/>
+      <w:bookmarkStart w:id="20" w:name="_Toc469840241"/>
+      <w:bookmarkStart w:id="21" w:name="_Toc469841120"/>
+      <w:bookmarkStart w:id="22" w:name="_Toc469842884"/>
       <w:r>
         <w:rPr>
           <w:rFonts w:ascii="Times New Roman" w:hAnsi="Times New Roman" w:cs="Times New Roman"/>
@@ -2219,10 +2271,10 @@
         </w:rPr>
         <w:t>Типы данных</w:t>
       </w:r>
-      <w:bookmarkEnd w:id="18"/>
       <w:bookmarkEnd w:id="19"/>
       <w:bookmarkEnd w:id="20"/>
       <w:bookmarkEnd w:id="21"/>
+      <w:bookmarkEnd w:id="22"/>
     </w:p>
     <w:p>
       <w:pPr>
@@ -3131,10 +3183,10 @@
           <w:lang w:val="ru-RU"/>
         </w:rPr>
       </w:pPr>
-      <w:bookmarkStart w:id="22" w:name="_Toc501542960"/>
-      <w:bookmarkStart w:id="23" w:name="_Toc469840242"/>
-      <w:bookmarkStart w:id="24" w:name="_Toc469841121"/>
-      <w:bookmarkStart w:id="25" w:name="_Toc469842885"/>
+      <w:bookmarkStart w:id="23" w:name="_Toc501542960"/>
+      <w:bookmarkStart w:id="24" w:name="_Toc469840242"/>
+      <w:bookmarkStart w:id="25" w:name="_Toc469841121"/>
+      <w:bookmarkStart w:id="26" w:name="_Toc469842885"/>
       <w:r>
         <w:rPr>
           <w:rFonts w:ascii="Times New Roman" w:hAnsi="Times New Roman" w:cs="Times New Roman"/>
@@ -3158,10 +3210,10 @@
         </w:rPr>
         <w:t>Преобразование типов данных</w:t>
       </w:r>
-      <w:bookmarkEnd w:id="22"/>
       <w:bookmarkEnd w:id="23"/>
       <w:bookmarkEnd w:id="24"/>
       <w:bookmarkEnd w:id="25"/>
+      <w:bookmarkEnd w:id="26"/>
     </w:p>
     <w:p>
       <w:pPr>
@@ -3282,10 +3334,10 @@
           <w:szCs w:val="28"/>
         </w:rPr>
       </w:pPr>
-      <w:bookmarkStart w:id="26" w:name="_Toc501542961"/>
-      <w:bookmarkStart w:id="27" w:name="_Toc469840243"/>
-      <w:bookmarkStart w:id="28" w:name="_Toc469841122"/>
-      <w:bookmarkStart w:id="29" w:name="_Toc469842886"/>
+      <w:bookmarkStart w:id="27" w:name="_Toc501542961"/>
+      <w:bookmarkStart w:id="28" w:name="_Toc469840243"/>
+      <w:bookmarkStart w:id="29" w:name="_Toc469841122"/>
+      <w:bookmarkStart w:id="30" w:name="_Toc469842886"/>
       <w:r>
         <w:rPr>
           <w:rFonts w:ascii="Times New Roman" w:hAnsi="Times New Roman" w:cs="Times New Roman"/>
@@ -3310,10 +3362,10 @@
         </w:rPr>
         <w:t>Идентификаторы</w:t>
       </w:r>
-      <w:bookmarkEnd w:id="26"/>
       <w:bookmarkEnd w:id="27"/>
       <w:bookmarkEnd w:id="28"/>
       <w:bookmarkEnd w:id="29"/>
+      <w:bookmarkEnd w:id="30"/>
       <w:proofErr w:type="spellEnd"/>
     </w:p>
     <w:p>
@@ -3405,10 +3457,10 @@
           <w:lang w:val="ru-RU"/>
         </w:rPr>
       </w:pPr>
-      <w:bookmarkStart w:id="30" w:name="_Toc501542962"/>
-      <w:bookmarkStart w:id="31" w:name="_Toc469840244"/>
-      <w:bookmarkStart w:id="32" w:name="_Toc469841123"/>
-      <w:bookmarkStart w:id="33" w:name="_Toc469842887"/>
+      <w:bookmarkStart w:id="31" w:name="_Toc501542962"/>
+      <w:bookmarkStart w:id="32" w:name="_Toc469840244"/>
+      <w:bookmarkStart w:id="33" w:name="_Toc469841123"/>
+      <w:bookmarkStart w:id="34" w:name="_Toc469842887"/>
       <w:r>
         <w:rPr>
           <w:rFonts w:ascii="Times New Roman" w:hAnsi="Times New Roman" w:cs="Times New Roman"/>
@@ -3432,10 +3484,10 @@
         </w:rPr>
         <w:t>Литералы</w:t>
       </w:r>
-      <w:bookmarkEnd w:id="30"/>
       <w:bookmarkEnd w:id="31"/>
       <w:bookmarkEnd w:id="32"/>
       <w:bookmarkEnd w:id="33"/>
+      <w:bookmarkEnd w:id="34"/>
     </w:p>
     <w:p>
       <w:pPr>
@@ -3995,10 +4047,10 @@
           <w:szCs w:val="28"/>
         </w:rPr>
       </w:pPr>
-      <w:bookmarkStart w:id="34" w:name="_Toc501542963"/>
-      <w:bookmarkStart w:id="35" w:name="_Toc469840245"/>
-      <w:bookmarkStart w:id="36" w:name="_Toc469841124"/>
-      <w:bookmarkStart w:id="37" w:name="_Toc469842888"/>
+      <w:bookmarkStart w:id="35" w:name="_Toc501542963"/>
+      <w:bookmarkStart w:id="36" w:name="_Toc469840245"/>
+      <w:bookmarkStart w:id="37" w:name="_Toc469841124"/>
+      <w:bookmarkStart w:id="38" w:name="_Toc469842888"/>
       <w:r>
         <w:rPr>
           <w:rFonts w:ascii="Times New Roman" w:hAnsi="Times New Roman" w:cs="Times New Roman"/>
@@ -4070,10 +4122,10 @@
         </w:rPr>
         <w:t>идентификаторов</w:t>
       </w:r>
-      <w:bookmarkEnd w:id="34"/>
       <w:bookmarkEnd w:id="35"/>
       <w:bookmarkEnd w:id="36"/>
       <w:bookmarkEnd w:id="37"/>
+      <w:bookmarkEnd w:id="38"/>
       <w:proofErr w:type="spellEnd"/>
     </w:p>
     <w:p>
@@ -4214,10 +4266,10 @@
           <w:szCs w:val="28"/>
         </w:rPr>
       </w:pPr>
-      <w:bookmarkStart w:id="38" w:name="_Toc501542964"/>
-      <w:bookmarkStart w:id="39" w:name="_Toc469840246"/>
-      <w:bookmarkStart w:id="40" w:name="_Toc469841125"/>
-      <w:bookmarkStart w:id="41" w:name="_Toc469842889"/>
+      <w:bookmarkStart w:id="39" w:name="_Toc501542964"/>
+      <w:bookmarkStart w:id="40" w:name="_Toc469840246"/>
+      <w:bookmarkStart w:id="41" w:name="_Toc469841125"/>
+      <w:bookmarkStart w:id="42" w:name="_Toc469842889"/>
       <w:proofErr w:type="spellStart"/>
       <w:r>
         <w:rPr>
@@ -4254,10 +4306,10 @@
         </w:rPr>
         <w:t>данных</w:t>
       </w:r>
-      <w:bookmarkEnd w:id="38"/>
       <w:bookmarkEnd w:id="39"/>
       <w:bookmarkEnd w:id="40"/>
       <w:bookmarkEnd w:id="41"/>
+      <w:bookmarkEnd w:id="42"/>
       <w:proofErr w:type="spellEnd"/>
     </w:p>
     <w:p>
@@ -4753,10 +4805,10 @@
           <w:szCs w:val="28"/>
         </w:rPr>
       </w:pPr>
-      <w:bookmarkStart w:id="42" w:name="_Toc501542965"/>
-      <w:bookmarkStart w:id="43" w:name="_Toc469840247"/>
-      <w:bookmarkStart w:id="44" w:name="_Toc469841126"/>
-      <w:bookmarkStart w:id="45" w:name="_Toc469842890"/>
+      <w:bookmarkStart w:id="43" w:name="_Toc501542965"/>
+      <w:bookmarkStart w:id="44" w:name="_Toc469840247"/>
+      <w:bookmarkStart w:id="45" w:name="_Toc469841126"/>
+      <w:bookmarkStart w:id="46" w:name="_Toc469842890"/>
       <w:proofErr w:type="spellStart"/>
       <w:r>
         <w:rPr>
@@ -4793,10 +4845,10 @@
         </w:rPr>
         <w:t>языка</w:t>
       </w:r>
-      <w:bookmarkEnd w:id="42"/>
       <w:bookmarkEnd w:id="43"/>
       <w:bookmarkEnd w:id="44"/>
       <w:bookmarkEnd w:id="45"/>
+      <w:bookmarkEnd w:id="46"/>
       <w:proofErr w:type="spellEnd"/>
     </w:p>
     <w:p>
@@ -5386,10 +5438,10 @@
           <w:szCs w:val="28"/>
         </w:rPr>
       </w:pPr>
-      <w:bookmarkStart w:id="46" w:name="_Toc501542966"/>
-      <w:bookmarkStart w:id="47" w:name="_Toc469840248"/>
-      <w:bookmarkStart w:id="48" w:name="_Toc469841127"/>
-      <w:bookmarkStart w:id="49" w:name="_Toc469842891"/>
+      <w:bookmarkStart w:id="47" w:name="_Toc501542966"/>
+      <w:bookmarkStart w:id="48" w:name="_Toc469840248"/>
+      <w:bookmarkStart w:id="49" w:name="_Toc469841127"/>
+      <w:bookmarkStart w:id="50" w:name="_Toc469842891"/>
       <w:proofErr w:type="spellStart"/>
       <w:r>
         <w:rPr>
@@ -5426,10 +5478,10 @@
         </w:rPr>
         <w:t>языка</w:t>
       </w:r>
-      <w:bookmarkEnd w:id="46"/>
       <w:bookmarkEnd w:id="47"/>
       <w:bookmarkEnd w:id="48"/>
       <w:bookmarkEnd w:id="49"/>
+      <w:bookmarkEnd w:id="50"/>
       <w:proofErr w:type="spellEnd"/>
     </w:p>
     <w:p>
@@ -5467,7 +5519,49 @@
           <w:sz w:val="28"/>
           <w:szCs w:val="28"/>
         </w:rPr>
-        <w:t>-2018 может выполнять арифметические операции, представленные в таблице 1.5.</w:t>
+        <w:t>-2018 может выполнять арифметические</w:t>
+      </w:r>
+      <w:r>
+        <w:rPr>
+          <w:rFonts w:ascii="Times New Roman" w:hAnsi="Times New Roman" w:cs="Times New Roman"/>
+          <w:sz w:val="28"/>
+          <w:szCs w:val="28"/>
+        </w:rPr>
+        <w:t xml:space="preserve"> </w:t>
+      </w:r>
+      <w:r>
+        <w:rPr>
+          <w:rFonts w:ascii="Times New Roman" w:hAnsi="Times New Roman" w:cs="Times New Roman"/>
+          <w:sz w:val="28"/>
+          <w:szCs w:val="28"/>
+        </w:rPr>
+        <w:t xml:space="preserve">и </w:t>
+      </w:r>
+      <w:proofErr w:type="gramStart"/>
+      <w:r>
+        <w:rPr>
+          <w:rFonts w:ascii="Times New Roman" w:hAnsi="Times New Roman" w:cs="Times New Roman"/>
+          <w:sz w:val="28"/>
+          <w:szCs w:val="28"/>
+        </w:rPr>
+        <w:t xml:space="preserve">логические </w:t>
+      </w:r>
+      <w:r>
+        <w:rPr>
+          <w:rFonts w:ascii="Times New Roman" w:hAnsi="Times New Roman" w:cs="Times New Roman"/>
+          <w:sz w:val="28"/>
+          <w:szCs w:val="28"/>
+        </w:rPr>
+        <w:t xml:space="preserve"> операции</w:t>
+      </w:r>
+      <w:proofErr w:type="gramEnd"/>
+      <w:r>
+        <w:rPr>
+          <w:rFonts w:ascii="Times New Roman" w:hAnsi="Times New Roman" w:cs="Times New Roman"/>
+          <w:sz w:val="28"/>
+          <w:szCs w:val="28"/>
+        </w:rPr>
+        <w:t>, представленные в таблице 1.5.</w:t>
       </w:r>
     </w:p>
     <w:p>
@@ -6183,7 +6277,25 @@
           <w:szCs w:val="28"/>
           <w:lang w:val="ru-RU"/>
         </w:rPr>
-        <w:t xml:space="preserve">В выражения круглые скобки используются для изменения приоритета операций. Выражения могут содержать вызов функции. Допускаются </w:t>
+        <w:t xml:space="preserve">В выражения круглые скобки используются для изменения приоритета операций. Выражения могут содержать вызов </w:t>
+      </w:r>
+      <w:r>
+        <w:rPr>
+          <w:rFonts w:ascii="Times New Roman" w:hAnsi="Times New Roman" w:cs="Times New Roman"/>
+          <w:sz w:val="28"/>
+          <w:szCs w:val="28"/>
+          <w:lang w:val="ru-RU"/>
+        </w:rPr>
+        <w:t>библиотечных функций</w:t>
+      </w:r>
+      <w:r>
+        <w:rPr>
+          <w:rFonts w:ascii="Times New Roman" w:hAnsi="Times New Roman" w:cs="Times New Roman"/>
+          <w:sz w:val="28"/>
+          <w:szCs w:val="28"/>
+          <w:lang w:val="ru-RU"/>
+        </w:rPr>
+        <w:t xml:space="preserve">. Допускаются </w:t>
       </w:r>
       <w:proofErr w:type="gramStart"/>
       <w:r>
@@ -6221,10 +6333,10 @@
           <w:szCs w:val="28"/>
         </w:rPr>
       </w:pPr>
-      <w:bookmarkStart w:id="50" w:name="_Toc501542968"/>
-      <w:bookmarkStart w:id="51" w:name="_Toc469840250"/>
-      <w:bookmarkStart w:id="52" w:name="_Toc469841129"/>
-      <w:bookmarkStart w:id="53" w:name="_Toc469842893"/>
+      <w:bookmarkStart w:id="51" w:name="_Toc501542968"/>
+      <w:bookmarkStart w:id="52" w:name="_Toc469840250"/>
+      <w:bookmarkStart w:id="53" w:name="_Toc469841129"/>
+      <w:bookmarkStart w:id="54" w:name="_Toc469842893"/>
       <w:proofErr w:type="spellStart"/>
       <w:r>
         <w:rPr>
@@ -6285,10 +6397,10 @@
         </w:rPr>
         <w:t>языка</w:t>
       </w:r>
-      <w:bookmarkEnd w:id="50"/>
       <w:bookmarkEnd w:id="51"/>
       <w:bookmarkEnd w:id="52"/>
       <w:bookmarkEnd w:id="53"/>
+      <w:bookmarkEnd w:id="54"/>
       <w:proofErr w:type="spellEnd"/>
     </w:p>
     <w:p>
@@ -6576,10 +6688,10 @@
                 <w:szCs w:val="28"/>
               </w:rPr>
             </w:pPr>
-            <w:bookmarkStart w:id="54" w:name="_Toc501542969"/>
-            <w:bookmarkStart w:id="55" w:name="_Toc469840251"/>
-            <w:bookmarkStart w:id="56" w:name="_Toc469841130"/>
-            <w:bookmarkStart w:id="57" w:name="_Toc469842894"/>
+            <w:bookmarkStart w:id="55" w:name="_Toc501542969"/>
+            <w:bookmarkStart w:id="56" w:name="_Toc469840251"/>
+            <w:bookmarkStart w:id="57" w:name="_Toc469841130"/>
+            <w:bookmarkStart w:id="58" w:name="_Toc469842894"/>
             <w:r>
               <w:rPr>
                 <w:rFonts w:ascii="Times New Roman" w:hAnsi="Times New Roman" w:cs="Times New Roman"/>
@@ -6750,10 +6862,10 @@
         </w:rPr>
         <w:t>видимости</w:t>
       </w:r>
-      <w:bookmarkEnd w:id="54"/>
       <w:bookmarkEnd w:id="55"/>
       <w:bookmarkEnd w:id="56"/>
       <w:bookmarkEnd w:id="57"/>
+      <w:bookmarkEnd w:id="58"/>
       <w:proofErr w:type="spellEnd"/>
     </w:p>
     <w:p>
@@ -6832,10 +6944,10 @@
           <w:lang w:val="ru-RU"/>
         </w:rPr>
       </w:pPr>
-      <w:bookmarkStart w:id="58" w:name="_Toc501542970"/>
-      <w:bookmarkStart w:id="59" w:name="_Toc469840252"/>
-      <w:bookmarkStart w:id="60" w:name="_Toc469841131"/>
-      <w:bookmarkStart w:id="61" w:name="_Toc469842895"/>
+      <w:bookmarkStart w:id="59" w:name="_Toc501542970"/>
+      <w:bookmarkStart w:id="60" w:name="_Toc469840252"/>
+      <w:bookmarkStart w:id="61" w:name="_Toc469841131"/>
+      <w:bookmarkStart w:id="62" w:name="_Toc469842895"/>
       <w:r>
         <w:rPr>
           <w:rFonts w:ascii="Times New Roman" w:hAnsi="Times New Roman" w:cs="Times New Roman"/>
@@ -6848,10 +6960,10 @@
         </w:rPr>
         <w:t>Семантические проверки</w:t>
       </w:r>
-      <w:bookmarkEnd w:id="58"/>
       <w:bookmarkEnd w:id="59"/>
       <w:bookmarkEnd w:id="60"/>
       <w:bookmarkEnd w:id="61"/>
+      <w:bookmarkEnd w:id="62"/>
     </w:p>
     <w:p>
       <w:pPr>
@@ -7366,10 +7478,10 @@
           <w:lang w:val="ru-RU"/>
         </w:rPr>
       </w:pPr>
-      <w:bookmarkStart w:id="62" w:name="_Toc501542971"/>
-      <w:bookmarkStart w:id="63" w:name="_Toc469840253"/>
-      <w:bookmarkStart w:id="64" w:name="_Toc469841132"/>
-      <w:bookmarkStart w:id="65" w:name="_Toc469842896"/>
+      <w:bookmarkStart w:id="63" w:name="_Toc501542971"/>
+      <w:bookmarkStart w:id="64" w:name="_Toc469840253"/>
+      <w:bookmarkStart w:id="65" w:name="_Toc469841132"/>
+      <w:bookmarkStart w:id="66" w:name="_Toc469842896"/>
       <w:r>
         <w:rPr>
           <w:rFonts w:ascii="Times New Roman" w:hAnsi="Times New Roman" w:cs="Times New Roman"/>
@@ -7382,10 +7494,10 @@
         </w:rPr>
         <w:t>Распределение оперативной памяти на этапе выполнения</w:t>
       </w:r>
-      <w:bookmarkEnd w:id="62"/>
       <w:bookmarkEnd w:id="63"/>
       <w:bookmarkEnd w:id="64"/>
       <w:bookmarkEnd w:id="65"/>
+      <w:bookmarkEnd w:id="66"/>
     </w:p>
     <w:p>
       <w:pPr>
@@ -7471,10 +7583,10 @@
           <w:szCs w:val="28"/>
         </w:rPr>
       </w:pPr>
-      <w:bookmarkStart w:id="66" w:name="_Toc469842897"/>
-      <w:bookmarkStart w:id="67" w:name="_Toc501542972"/>
-      <w:bookmarkStart w:id="68" w:name="_Toc469840254"/>
-      <w:bookmarkStart w:id="69" w:name="_Toc469841133"/>
+      <w:bookmarkStart w:id="67" w:name="_Toc469842897"/>
+      <w:bookmarkStart w:id="68" w:name="_Toc501542972"/>
+      <w:bookmarkStart w:id="69" w:name="_Toc469840254"/>
+      <w:bookmarkStart w:id="70" w:name="_Toc469841133"/>
       <w:proofErr w:type="spellStart"/>
       <w:r>
         <w:rPr>
@@ -7559,10 +7671,10 @@
         </w:rPr>
         <w:t>состав</w:t>
       </w:r>
-      <w:bookmarkEnd w:id="66"/>
       <w:bookmarkEnd w:id="67"/>
       <w:bookmarkEnd w:id="68"/>
       <w:bookmarkEnd w:id="69"/>
+      <w:bookmarkEnd w:id="70"/>
       <w:proofErr w:type="spellEnd"/>
     </w:p>
     <w:p>
@@ -8232,10 +8344,10 @@
           <w:szCs w:val="28"/>
         </w:rPr>
       </w:pPr>
-      <w:bookmarkStart w:id="70" w:name="_Toc501542973"/>
-      <w:bookmarkStart w:id="71" w:name="_Toc469840255"/>
-      <w:bookmarkStart w:id="72" w:name="_Toc469841134"/>
-      <w:bookmarkStart w:id="73" w:name="_Toc469842898"/>
+      <w:bookmarkStart w:id="71" w:name="_Toc501542973"/>
+      <w:bookmarkStart w:id="72" w:name="_Toc469840255"/>
+      <w:bookmarkStart w:id="73" w:name="_Toc469841134"/>
+      <w:bookmarkStart w:id="74" w:name="_Toc469842898"/>
       <w:proofErr w:type="spellStart"/>
       <w:r>
         <w:rPr>
@@ -8296,10 +8408,10 @@
         </w:rPr>
         <w:t>данных</w:t>
       </w:r>
-      <w:bookmarkEnd w:id="70"/>
       <w:bookmarkEnd w:id="71"/>
       <w:bookmarkEnd w:id="72"/>
       <w:bookmarkEnd w:id="73"/>
+      <w:bookmarkEnd w:id="74"/>
       <w:proofErr w:type="spellEnd"/>
     </w:p>
     <w:p>
@@ -8426,10 +8538,10 @@
           <w:szCs w:val="28"/>
         </w:rPr>
       </w:pPr>
-      <w:bookmarkStart w:id="74" w:name="_Toc501542974"/>
-      <w:bookmarkStart w:id="75" w:name="_Toc469840256"/>
-      <w:bookmarkStart w:id="76" w:name="_Toc469841135"/>
-      <w:bookmarkStart w:id="77" w:name="_Toc469842899"/>
+      <w:bookmarkStart w:id="75" w:name="_Toc501542974"/>
+      <w:bookmarkStart w:id="76" w:name="_Toc469840256"/>
+      <w:bookmarkStart w:id="77" w:name="_Toc469841135"/>
+      <w:bookmarkStart w:id="78" w:name="_Toc469842899"/>
       <w:proofErr w:type="spellStart"/>
       <w:r>
         <w:rPr>
@@ -8466,10 +8578,10 @@
         </w:rPr>
         <w:t>входа</w:t>
       </w:r>
-      <w:bookmarkEnd w:id="74"/>
       <w:bookmarkEnd w:id="75"/>
       <w:bookmarkEnd w:id="76"/>
       <w:bookmarkEnd w:id="77"/>
+      <w:bookmarkEnd w:id="78"/>
       <w:proofErr w:type="spellEnd"/>
     </w:p>
     <w:p>
@@ -8576,10 +8688,10 @@
           <w:szCs w:val="28"/>
         </w:rPr>
       </w:pPr>
-      <w:bookmarkStart w:id="78" w:name="_Toc501542975"/>
-      <w:bookmarkStart w:id="79" w:name="_Toc469840257"/>
-      <w:bookmarkStart w:id="80" w:name="_Toc469841136"/>
-      <w:bookmarkStart w:id="81" w:name="_Toc469842900"/>
+      <w:bookmarkStart w:id="79" w:name="_Toc501542975"/>
+      <w:bookmarkStart w:id="80" w:name="_Toc469840257"/>
+      <w:bookmarkStart w:id="81" w:name="_Toc469841136"/>
+      <w:bookmarkStart w:id="82" w:name="_Toc469842900"/>
       <w:proofErr w:type="spellStart"/>
       <w:r>
         <w:rPr>
@@ -8592,10 +8704,10 @@
         </w:rPr>
         <w:t>Препроцессор</w:t>
       </w:r>
-      <w:bookmarkEnd w:id="78"/>
       <w:bookmarkEnd w:id="79"/>
       <w:bookmarkEnd w:id="80"/>
       <w:bookmarkEnd w:id="81"/>
+      <w:bookmarkEnd w:id="82"/>
       <w:proofErr w:type="spellEnd"/>
     </w:p>
     <w:p>
@@ -8651,10 +8763,10 @@
           <w:szCs w:val="28"/>
         </w:rPr>
       </w:pPr>
-      <w:bookmarkStart w:id="82" w:name="_Toc501542976"/>
-      <w:bookmarkStart w:id="83" w:name="_Toc469840258"/>
-      <w:bookmarkStart w:id="84" w:name="_Toc469841137"/>
-      <w:bookmarkStart w:id="85" w:name="_Toc469842901"/>
+      <w:bookmarkStart w:id="83" w:name="_Toc501542976"/>
+      <w:bookmarkStart w:id="84" w:name="_Toc469840258"/>
+      <w:bookmarkStart w:id="85" w:name="_Toc469841137"/>
+      <w:bookmarkStart w:id="86" w:name="_Toc469842901"/>
       <w:proofErr w:type="spellStart"/>
       <w:r>
         <w:rPr>
@@ -8691,10 +8803,10 @@
         </w:rPr>
         <w:t>вызовах</w:t>
       </w:r>
-      <w:bookmarkEnd w:id="82"/>
       <w:bookmarkEnd w:id="83"/>
       <w:bookmarkEnd w:id="84"/>
       <w:bookmarkEnd w:id="85"/>
+      <w:bookmarkEnd w:id="86"/>
       <w:proofErr w:type="spellEnd"/>
     </w:p>
     <w:p>
@@ -8939,10 +9051,10 @@
           <w:szCs w:val="28"/>
         </w:rPr>
       </w:pPr>
-      <w:bookmarkStart w:id="86" w:name="_Toc501542977"/>
-      <w:bookmarkStart w:id="87" w:name="_Toc469840259"/>
-      <w:bookmarkStart w:id="88" w:name="_Toc469841138"/>
-      <w:bookmarkStart w:id="89" w:name="_Toc469842902"/>
+      <w:bookmarkStart w:id="87" w:name="_Toc501542977"/>
+      <w:bookmarkStart w:id="88" w:name="_Toc469840259"/>
+      <w:bookmarkStart w:id="89" w:name="_Toc469841138"/>
+      <w:bookmarkStart w:id="90" w:name="_Toc469842902"/>
       <w:proofErr w:type="spellStart"/>
       <w:r>
         <w:rPr>
@@ -8979,10 +9091,10 @@
         </w:rPr>
         <w:t>код</w:t>
       </w:r>
-      <w:bookmarkEnd w:id="86"/>
       <w:bookmarkEnd w:id="87"/>
       <w:bookmarkEnd w:id="88"/>
       <w:bookmarkEnd w:id="89"/>
+      <w:bookmarkEnd w:id="90"/>
       <w:proofErr w:type="spellEnd"/>
     </w:p>
     <w:p>
@@ -9070,10 +9182,10 @@
           <w:szCs w:val="28"/>
         </w:rPr>
       </w:pPr>
-      <w:bookmarkStart w:id="90" w:name="_Toc501542978"/>
-      <w:bookmarkStart w:id="91" w:name="_Toc469840260"/>
-      <w:bookmarkStart w:id="92" w:name="_Toc469841139"/>
-      <w:bookmarkStart w:id="93" w:name="_Toc469842903"/>
+      <w:bookmarkStart w:id="91" w:name="_Toc501542978"/>
+      <w:bookmarkStart w:id="92" w:name="_Toc469840260"/>
+      <w:bookmarkStart w:id="93" w:name="_Toc469841139"/>
+      <w:bookmarkStart w:id="94" w:name="_Toc469842903"/>
       <w:proofErr w:type="spellStart"/>
       <w:r>
         <w:rPr>
@@ -9135,10 +9247,10 @@
         </w:rPr>
         <w:t>транслятора</w:t>
       </w:r>
-      <w:bookmarkEnd w:id="90"/>
       <w:bookmarkEnd w:id="91"/>
       <w:bookmarkEnd w:id="92"/>
       <w:bookmarkEnd w:id="93"/>
+      <w:bookmarkEnd w:id="94"/>
       <w:proofErr w:type="spellEnd"/>
     </w:p>
     <w:p>
@@ -9990,10 +10102,10 @@
           <w:szCs w:val="28"/>
         </w:rPr>
       </w:pPr>
-      <w:bookmarkStart w:id="94" w:name="_Toc469840261"/>
-      <w:bookmarkStart w:id="95" w:name="_Toc469841140"/>
-      <w:bookmarkStart w:id="96" w:name="_Toc469842904"/>
-      <w:bookmarkStart w:id="97" w:name="_Toc501542979"/>
+      <w:bookmarkStart w:id="95" w:name="_Toc469840261"/>
+      <w:bookmarkStart w:id="96" w:name="_Toc469841140"/>
+      <w:bookmarkStart w:id="97" w:name="_Toc469842904"/>
+      <w:bookmarkStart w:id="98" w:name="_Toc501542979"/>
       <w:proofErr w:type="spellStart"/>
       <w:r>
         <w:rPr>
@@ -10030,10 +10142,10 @@
         </w:rPr>
         <w:t>приме</w:t>
       </w:r>
-      <w:bookmarkEnd w:id="94"/>
       <w:bookmarkEnd w:id="95"/>
       <w:bookmarkEnd w:id="96"/>
       <w:bookmarkEnd w:id="97"/>
+      <w:bookmarkEnd w:id="98"/>
       <w:r>
         <w:rPr>
           <w:rFonts w:ascii="Times New Roman" w:hAnsi="Times New Roman" w:cs="Times New Roman"/>
@@ -11475,6 +11587,7 @@
     <w:p>
       <w:pPr>
         <w:rPr>
+          <w:rFonts w:hint="eastAsia"/>
           <w:color w:val="2B2B2B"/>
           <w:szCs w:val="28"/>
           <w:shd w:val="clear" w:color="auto" w:fill="FFFFFF"/>
@@ -11564,6 +11677,7 @@
       <w:pPr>
         <w:ind w:left="360"/>
         <w:rPr>
+          <w:rFonts w:hint="eastAsia"/>
           <w:color w:val="2B2B2B"/>
           <w:szCs w:val="28"/>
           <w:shd w:val="clear" w:color="auto" w:fill="FFFFFF"/>
@@ -11912,20 +12026,7 @@
                 <w:shd w:val="clear" w:color="auto" w:fill="FFFFFF"/>
                 <w:lang w:val="ru-RU"/>
               </w:rPr>
-              <w:t xml:space="preserve"> Количе</w:t>
-            </w:r>
-            <w:bookmarkStart w:id="98" w:name="_GoBack"/>
-            <w:bookmarkEnd w:id="98"/>
-            <w:r>
-              <w:rPr>
-                <w:rFonts w:ascii="Times New Roman" w:hAnsi="Times New Roman" w:cs="Times New Roman"/>
-                <w:color w:val="2B2B2B"/>
-                <w:sz w:val="28"/>
-                <w:szCs w:val="28"/>
-                <w:shd w:val="clear" w:color="auto" w:fill="FFFFFF"/>
-                <w:lang w:val="ru-RU"/>
-              </w:rPr>
-              <w:t>ство символов, Количество строк.</w:t>
+              <w:t xml:space="preserve"> Количество символов, Количество строк.</w:t>
             </w:r>
           </w:p>
           <w:p>
@@ -11993,17 +12094,7 @@
                 <w:szCs w:val="28"/>
                 <w:shd w:val="clear" w:color="auto" w:fill="FFFFFF"/>
               </w:rPr>
-              <w:t>txt.</w:t>
-            </w:r>
-            <w:r>
-              <w:rPr>
-                <w:rFonts w:ascii="Times New Roman" w:hAnsi="Times New Roman" w:cs="Times New Roman"/>
-                <w:color w:val="2B2B2B"/>
-                <w:sz w:val="28"/>
-                <w:szCs w:val="28"/>
-                <w:shd w:val="clear" w:color="auto" w:fill="FFFFFF"/>
-              </w:rPr>
-              <w:t>id</w:t>
+              <w:t>txt.id</w:t>
             </w:r>
           </w:p>
         </w:tc>
@@ -12088,17 +12179,7 @@
                 <w:szCs w:val="28"/>
                 <w:shd w:val="clear" w:color="auto" w:fill="FFFFFF"/>
               </w:rPr>
-              <w:t>txt.</w:t>
-            </w:r>
-            <w:r>
-              <w:rPr>
-                <w:rFonts w:ascii="Times New Roman" w:hAnsi="Times New Roman" w:cs="Times New Roman"/>
-                <w:color w:val="2B2B2B"/>
-                <w:sz w:val="28"/>
-                <w:szCs w:val="28"/>
-                <w:shd w:val="clear" w:color="auto" w:fill="FFFFFF"/>
-              </w:rPr>
-              <w:t>lx</w:t>
+              <w:t>txt.lx</w:t>
             </w:r>
             <w:proofErr w:type="spellEnd"/>
           </w:p>
@@ -12239,7 +12320,7 @@
             <w:noProof/>
             <w:lang w:val="ru-RU"/>
           </w:rPr>
-          <w:t>11</w:t>
+          <w:t>2</w:t>
         </w:r>
         <w:r>
           <w:fldChar w:fldCharType="end"/>
@@ -15739,7 +15820,7 @@
 </file>
 
 <file path=customXml/itemProps1.xml><?xml version="1.0" encoding="utf-8"?>
-<ds:datastoreItem xmlns:ds="http://schemas.openxmlformats.org/officeDocument/2006/customXml" ds:itemID="{C8913A56-99DB-4565-BF10-E04436EFE81D}">
+<ds:datastoreItem xmlns:ds="http://schemas.openxmlformats.org/officeDocument/2006/customXml" ds:itemID="{83B881DA-2CD5-48C1-9C95-1C88BF4EDF06}">
   <ds:schemaRefs>
     <ds:schemaRef ds:uri="http://schemas.openxmlformats.org/officeDocument/2006/bibliography"/>
   </ds:schemaRefs>

</xml_diff>